<commit_message>
Atualização da 4ª sprint backlog
</commit_message>
<xml_diff>
--- a/Documentação/Sprints/4ª Sprint Backlog/4ª SPRINT BACKLOG.docx
+++ b/Documentação/Sprints/4ª Sprint Backlog/4ª SPRINT BACKLOG.docx
@@ -1,6 +1,6 @@
 
 <file path=word/document.xml><?xml version="1.0" encoding="utf-8"?>
-<w:document xmlns:wpc="http://schemas.microsoft.com/office/word/2010/wordprocessingCanvas" xmlns:mc="http://schemas.openxmlformats.org/markup-compatibility/2006" xmlns:o="urn:schemas-microsoft-com:office:office" xmlns:r="http://schemas.openxmlformats.org/officeDocument/2006/relationships" xmlns:m="http://schemas.openxmlformats.org/officeDocument/2006/math" xmlns:v="urn:schemas-microsoft-com:vml" xmlns:wp14="http://schemas.microsoft.com/office/word/2010/wordprocessingDrawing" xmlns:wp="http://schemas.openxmlformats.org/drawingml/2006/wordprocessingDrawing" xmlns:w10="urn:schemas-microsoft-com:office:word" xmlns:w="http://schemas.openxmlformats.org/wordprocessingml/2006/main" xmlns:w14="http://schemas.microsoft.com/office/word/2010/wordml" xmlns:w15="http://schemas.microsoft.com/office/word/2012/wordml" xmlns:wpg="http://schemas.microsoft.com/office/word/2010/wordprocessingGroup" xmlns:wpi="http://schemas.microsoft.com/office/word/2010/wordprocessingInk" xmlns:wne="http://schemas.microsoft.com/office/word/2006/wordml" xmlns:wps="http://schemas.microsoft.com/office/word/2010/wordprocessingShape" mc:Ignorable="w14 w15 wp14">
+<w:document xmlns:wpc="http://schemas.microsoft.com/office/word/2010/wordprocessingCanvas" xmlns:cx="http://schemas.microsoft.com/office/drawing/2014/chartex" xmlns:cx1="http://schemas.microsoft.com/office/drawing/2015/9/8/chartex" xmlns:cx2="http://schemas.microsoft.com/office/drawing/2015/10/21/chartex" xmlns:cx3="http://schemas.microsoft.com/office/drawing/2016/5/9/chartex" xmlns:cx4="http://schemas.microsoft.com/office/drawing/2016/5/10/chartex" xmlns:cx5="http://schemas.microsoft.com/office/drawing/2016/5/11/chartex" xmlns:cx6="http://schemas.microsoft.com/office/drawing/2016/5/12/chartex" xmlns:cx7="http://schemas.microsoft.com/office/drawing/2016/5/13/chartex" xmlns:cx8="http://schemas.microsoft.com/office/drawing/2016/5/14/chartex" xmlns:mc="http://schemas.openxmlformats.org/markup-compatibility/2006" xmlns:aink="http://schemas.microsoft.com/office/drawing/2016/ink" xmlns:am3d="http://schemas.microsoft.com/office/drawing/2017/model3d" xmlns:o="urn:schemas-microsoft-com:office:office" xmlns:r="http://schemas.openxmlformats.org/officeDocument/2006/relationships" xmlns:m="http://schemas.openxmlformats.org/officeDocument/2006/math" xmlns:v="urn:schemas-microsoft-com:vml" xmlns:wp14="http://schemas.microsoft.com/office/word/2010/wordprocessingDrawing" xmlns:wp="http://schemas.openxmlformats.org/drawingml/2006/wordprocessingDrawing" xmlns:w10="urn:schemas-microsoft-com:office:word" xmlns:w="http://schemas.openxmlformats.org/wordprocessingml/2006/main" xmlns:w14="http://schemas.microsoft.com/office/word/2010/wordml" xmlns:w15="http://schemas.microsoft.com/office/word/2012/wordml" xmlns:w16cid="http://schemas.microsoft.com/office/word/2016/wordml/cid" xmlns:w16se="http://schemas.microsoft.com/office/word/2015/wordml/symex" xmlns:wpg="http://schemas.microsoft.com/office/word/2010/wordprocessingGroup" xmlns:wpi="http://schemas.microsoft.com/office/word/2010/wordprocessingInk" xmlns:wne="http://schemas.microsoft.com/office/word/2006/wordml" xmlns:wps="http://schemas.microsoft.com/office/word/2010/wordprocessingShape" mc:Ignorable="w14 w15 w16se w16cid wp14">
   <w:body>
     <w:tbl>
       <w:tblPr>
@@ -23,7 +23,6 @@
                 <w:b/>
               </w:rPr>
             </w:pPr>
-            <w:bookmarkStart w:id="0" w:name="_GoBack"/>
           </w:p>
           <w:p>
             <w:pPr>
@@ -49,7 +48,6 @@
           </w:p>
         </w:tc>
       </w:tr>
-      <w:bookmarkEnd w:id="0"/>
       <w:tr>
         <w:tc>
           <w:tcPr>
@@ -91,13 +89,8 @@
             </w:r>
             <w:proofErr w:type="spellEnd"/>
             <w:r>
-              <w:t xml:space="preserve"> </w:t>
-            </w:r>
-            <w:proofErr w:type="spellStart"/>
-            <w:r>
-              <w:t>Backlog</w:t>
-            </w:r>
-            <w:proofErr w:type="spellEnd"/>
+              <w:t xml:space="preserve"> Backlog</w:t>
+            </w:r>
           </w:p>
           <w:p/>
         </w:tc>
@@ -113,6 +106,54 @@
             </w:r>
           </w:p>
           <w:p/>
+        </w:tc>
+      </w:tr>
+      <w:tr>
+        <w:trPr>
+          <w:trHeight w:val="537"/>
+        </w:trPr>
+        <w:tc>
+          <w:tcPr>
+            <w:tcW w:w="8494" w:type="dxa"/>
+          </w:tcPr>
+          <w:p>
+            <w:r>
+              <w:t xml:space="preserve">- Construção do gráfico </w:t>
+            </w:r>
+            <w:proofErr w:type="spellStart"/>
+            <w:r>
+              <w:t>Burndown</w:t>
+            </w:r>
+            <w:proofErr w:type="spellEnd"/>
+            <w:r>
+              <w:t xml:space="preserve"> da 4ª Sprint</w:t>
+            </w:r>
+          </w:p>
+        </w:tc>
+      </w:tr>
+      <w:tr>
+        <w:trPr>
+          <w:trHeight w:val="537"/>
+        </w:trPr>
+        <w:tc>
+          <w:tcPr>
+            <w:tcW w:w="8494" w:type="dxa"/>
+          </w:tcPr>
+          <w:p>
+            <w:r>
+              <w:t>- Alterar arquivos .</w:t>
+            </w:r>
+            <w:proofErr w:type="spellStart"/>
+            <w:r>
+              <w:t>html</w:t>
+            </w:r>
+            <w:proofErr w:type="spellEnd"/>
+            <w:r>
+              <w:t xml:space="preserve"> para .handlebars</w:t>
+            </w:r>
+            <w:bookmarkStart w:id="0" w:name="_GoBack"/>
+            <w:bookmarkEnd w:id="0"/>
+          </w:p>
         </w:tc>
       </w:tr>
     </w:tbl>
@@ -128,7 +169,7 @@
 </file>
 
 <file path=word/styles.xml><?xml version="1.0" encoding="utf-8"?>
-<w:styles xmlns:mc="http://schemas.openxmlformats.org/markup-compatibility/2006" xmlns:r="http://schemas.openxmlformats.org/officeDocument/2006/relationships" xmlns:w="http://schemas.openxmlformats.org/wordprocessingml/2006/main" xmlns:w14="http://schemas.microsoft.com/office/word/2010/wordml" xmlns:w15="http://schemas.microsoft.com/office/word/2012/wordml" mc:Ignorable="w14 w15">
+<w:styles xmlns:mc="http://schemas.openxmlformats.org/markup-compatibility/2006" xmlns:r="http://schemas.openxmlformats.org/officeDocument/2006/relationships" xmlns:w="http://schemas.openxmlformats.org/wordprocessingml/2006/main" xmlns:w14="http://schemas.microsoft.com/office/word/2010/wordml" xmlns:w15="http://schemas.microsoft.com/office/word/2012/wordml" xmlns:w16cid="http://schemas.microsoft.com/office/word/2016/wordml/cid" xmlns:w16se="http://schemas.microsoft.com/office/word/2015/wordml/symex" mc:Ignorable="w14 w15 w16se w16cid">
   <w:docDefaults>
     <w:rPrDefault>
       <w:rPr>
@@ -144,7 +185,7 @@
       </w:pPr>
     </w:pPrDefault>
   </w:docDefaults>
-  <w:latentStyles w:defLockedState="0" w:defUIPriority="99" w:defSemiHidden="0" w:defUnhideWhenUsed="0" w:defQFormat="0" w:count="371">
+  <w:latentStyles w:defLockedState="0" w:defUIPriority="99" w:defSemiHidden="0" w:defUnhideWhenUsed="0" w:defQFormat="0" w:count="377">
     <w:lsdException w:name="Normal" w:uiPriority="0" w:qFormat="1"/>
     <w:lsdException w:name="heading 1" w:uiPriority="9" w:qFormat="1"/>
     <w:lsdException w:name="heading 2" w:semiHidden="1" w:uiPriority="9" w:unhideWhenUsed="1" w:qFormat="1"/>
@@ -292,11 +333,8 @@
     <w:lsdException w:name="Table 3D effects 3" w:semiHidden="1" w:unhideWhenUsed="1"/>
     <w:lsdException w:name="Table Contemporary" w:semiHidden="1" w:unhideWhenUsed="1"/>
     <w:lsdException w:name="Table Elegant" w:semiHidden="1" w:unhideWhenUsed="1"/>
-    <w:lsdException w:name="Table Professional" w:semiHidden="1" w:unhideWhenUsed="1"/>
     <w:lsdException w:name="Table Subtle 1" w:semiHidden="1" w:unhideWhenUsed="1"/>
     <w:lsdException w:name="Table Subtle 2" w:semiHidden="1" w:unhideWhenUsed="1"/>
-    <w:lsdException w:name="Table Web 1" w:semiHidden="1" w:unhideWhenUsed="1"/>
-    <w:lsdException w:name="Table Web 2" w:semiHidden="1" w:unhideWhenUsed="1"/>
     <w:lsdException w:name="Table Web 3" w:semiHidden="1" w:unhideWhenUsed="1"/>
     <w:lsdException w:name="Balloon Text" w:semiHidden="1" w:unhideWhenUsed="1"/>
     <w:lsdException w:name="Table Grid" w:uiPriority="39"/>
@@ -516,6 +554,12 @@
     <w:lsdException w:name="List Table 5 Dark Accent 6" w:uiPriority="50"/>
     <w:lsdException w:name="List Table 6 Colorful Accent 6" w:uiPriority="51"/>
     <w:lsdException w:name="List Table 7 Colorful Accent 6" w:uiPriority="52"/>
+    <w:lsdException w:name="Mention" w:semiHidden="1" w:unhideWhenUsed="1"/>
+    <w:lsdException w:name="Smart Hyperlink" w:semiHidden="1" w:unhideWhenUsed="1"/>
+    <w:lsdException w:name="Hashtag" w:semiHidden="1" w:unhideWhenUsed="1"/>
+    <w:lsdException w:name="Unresolved Mention" w:semiHidden="1" w:unhideWhenUsed="1"/>
+    <w:lsdException w:name="Smart Link" w:semiHidden="1" w:unhideWhenUsed="1"/>
+    <w:lsdException w:name="Smart Link Error" w:semiHidden="1" w:unhideWhenUsed="1"/>
   </w:latentStyles>
   <w:style w:type="paragraph" w:default="1" w:styleId="Normal">
     <w:name w:val="Normal"/>
@@ -557,7 +601,6 @@
       <w:spacing w:after="0" w:line="240" w:lineRule="auto"/>
     </w:pPr>
     <w:tblPr>
-      <w:tblInd w:w="0" w:type="dxa"/>
       <w:tblBorders>
         <w:top w:val="single" w:sz="4" w:space="0" w:color="auto"/>
         <w:left w:val="single" w:sz="4" w:space="0" w:color="auto"/>
@@ -566,13 +609,17 @@
         <w:insideH w:val="single" w:sz="4" w:space="0" w:color="auto"/>
         <w:insideV w:val="single" w:sz="4" w:space="0" w:color="auto"/>
       </w:tblBorders>
-      <w:tblCellMar>
-        <w:top w:w="0" w:type="dxa"/>
-        <w:left w:w="108" w:type="dxa"/>
-        <w:bottom w:w="0" w:type="dxa"/>
-        <w:right w:w="108" w:type="dxa"/>
-      </w:tblCellMar>
     </w:tblPr>
+  </w:style>
+  <w:style w:type="character" w:customStyle="1" w:styleId="text-bold">
+    <w:name w:val="text-bold"/>
+    <w:basedOn w:val="Fontepargpadro"/>
+    <w:rsid w:val="00E90E6E"/>
+  </w:style>
+  <w:style w:type="character" w:customStyle="1" w:styleId="text-gray-light">
+    <w:name w:val="text-gray-light"/>
+    <w:basedOn w:val="Fontepargpadro"/>
+    <w:rsid w:val="00E90E6E"/>
   </w:style>
 </w:styles>
 </file>

</xml_diff>